<commit_message>
Dodati komentari (gde su falili) i favicon
</commit_message>
<xml_diff>
--- a/Faza 2/TIM 404 SSU i PR verzija 1.5/SSU/Marko/SSU_Logout.docx
+++ b/Faza 2/TIM 404 SSU i PR verzija 1.5/SSU/Marko/SSU_Logout.docx
@@ -244,8 +244,6 @@
         </w:rPr>
         <w:t>2</w:t>
       </w:r>
-      <w:bookmarkStart w:id="0" w:name="_GoBack"/>
-      <w:bookmarkEnd w:id="0"/>
     </w:p>
     <w:p>
       <w:pPr>
@@ -755,7 +753,27 @@
                 <w:szCs w:val="32"/>
                 <w:lang w:eastAsia="en-GB"/>
               </w:rPr>
-              <w:t>Reseno otvoreno pitanje</w:t>
+              <w:t>Re</w:t>
+            </w:r>
+            <w:r>
+              <w:rPr>
+                <w:rFonts w:ascii="Tahoma" w:eastAsia="Times New Roman" w:hAnsi="Tahoma" w:cs="Tahoma"/>
+                <w:sz w:val="24"/>
+                <w:szCs w:val="32"/>
+                <w:lang w:eastAsia="en-GB"/>
+              </w:rPr>
+              <w:t>š</w:t>
+            </w:r>
+            <w:bookmarkStart w:id="0" w:name="_GoBack"/>
+            <w:bookmarkEnd w:id="0"/>
+            <w:r>
+              <w:rPr>
+                <w:rFonts w:ascii="Tahoma" w:eastAsia="Times New Roman" w:hAnsi="Tahoma" w:cs="Tahoma"/>
+                <w:sz w:val="24"/>
+                <w:szCs w:val="32"/>
+                <w:lang w:eastAsia="en-GB"/>
+              </w:rPr>
+              <w:t>eno otvoreno pitanje</w:t>
             </w:r>
           </w:p>
         </w:tc>

</xml_diff>